<commit_message>
Corregidon aspecto FOL 2
</commit_message>
<xml_diff>
--- a/FOL 2º/FINAL_QUINTA_ACTIVIDAD_EVALUABLE_RICARDO_BAUTISTA_DIAZ.docx
+++ b/FOL 2º/FINAL_QUINTA_ACTIVIDAD_EVALUABLE_RICARDO_BAUTISTA_DIAZ.docx
@@ -5141,25 +5141,7 @@
                 <w:bCs/>
                 <w:noProof/>
               </w:rPr>
-              <w:t>Forta</w:t>
-            </w:r>
-            <w:r>
-              <w:rPr>
-                <w:rStyle w:val="Hipervnculo"/>
-                <w:b/>
-                <w:bCs/>
-                <w:noProof/>
-              </w:rPr>
-              <w:t>l</w:t>
-            </w:r>
-            <w:r>
-              <w:rPr>
-                <w:rStyle w:val="Hipervnculo"/>
-                <w:b/>
-                <w:bCs/>
-                <w:noProof/>
-              </w:rPr>
-              <w:t>ezas</w:t>
+              <w:t>Fortalezas</w:t>
             </w:r>
             <w:r>
               <w:rPr>
@@ -7310,13 +7292,7 @@
         <w:rPr>
           <w:rFonts w:asciiTheme="majorHAnsi" w:hAnsiTheme="majorHAnsi"/>
         </w:rPr>
-        <w:t xml:space="preserve"> </w:t>
-      </w:r>
-      <w:r>
-        <w:rPr>
-          <w:rFonts w:asciiTheme="majorHAnsi" w:hAnsiTheme="majorHAnsi"/>
-        </w:rPr>
-        <w:t xml:space="preserve">no se trata solo de hacer </w:t>
+        <w:t xml:space="preserve"> no se trata solo de hacer </w:t>
       </w:r>
       <w:proofErr w:type="gramStart"/>
       <w:r>
@@ -9576,8 +9552,11 @@
       </w:pPr>
       <w:bookmarkStart w:id="51" w:name="_Toc219921789"/>
       <w:r>
+        <w:rPr>
+          <w:noProof/>
+        </w:rPr>
         <w:drawing>
-          <wp:anchor distT="0" distB="0" distL="114300" distR="114300" simplePos="0" relativeHeight="251660800" behindDoc="0" locked="0" layoutInCell="1" allowOverlap="1" wp14:anchorId="2A16C7C1" wp14:editId="15D2FC1A">
+          <wp:anchor distT="0" distB="0" distL="114300" distR="114300" simplePos="0" relativeHeight="251663359" behindDoc="0" locked="0" layoutInCell="1" allowOverlap="1" wp14:anchorId="2A16C7C1" wp14:editId="42687F43">
             <wp:simplePos x="0" y="0"/>
             <wp:positionH relativeFrom="column">
               <wp:posOffset>-81887</wp:posOffset>
@@ -9692,11 +9671,20 @@
       <w:r>
         <w:rPr>
           <w:rFonts w:asciiTheme="majorHAnsi" w:hAnsiTheme="majorHAnsi"/>
+          <w:noProof/>
         </w:rPr>
         <w:drawing>
-          <wp:inline distT="0" distB="0" distL="0" distR="0" wp14:anchorId="02FBFEB3" wp14:editId="5A21F71D">
-            <wp:extent cx="6645910" cy="3558540"/>
+          <wp:anchor distT="0" distB="0" distL="114300" distR="114300" simplePos="0" relativeHeight="251664896" behindDoc="0" locked="0" layoutInCell="1" allowOverlap="1" wp14:anchorId="02FBFEB3" wp14:editId="16225755">
+            <wp:simplePos x="0" y="0"/>
+            <wp:positionH relativeFrom="column">
+              <wp:posOffset>0</wp:posOffset>
+            </wp:positionH>
+            <wp:positionV relativeFrom="paragraph">
+              <wp:posOffset>3175</wp:posOffset>
+            </wp:positionV>
+            <wp:extent cx="6645910" cy="3425190"/>
             <wp:effectExtent l="0" t="0" r="2540" b="3810"/>
+            <wp:wrapTopAndBottom/>
             <wp:docPr id="1722250986" name="Imagen 1" descr="Tabla&#10;&#10;El contenido generado por IA puede ser incorrecto."/>
             <wp:cNvGraphicFramePr>
               <a:graphicFrameLocks xmlns:a="http://schemas.openxmlformats.org/drawingml/2006/main" noChangeAspect="1"/>
@@ -9709,7 +9697,13 @@
                     <pic:cNvPicPr/>
                   </pic:nvPicPr>
                   <pic:blipFill>
-                    <a:blip r:embed="rId12"/>
+                    <a:blip r:embed="rId12">
+                      <a:extLst>
+                        <a:ext uri="{28A0092B-C50C-407E-A947-70E740481C1C}">
+                          <a14:useLocalDpi xmlns:a14="http://schemas.microsoft.com/office/drawing/2010/main" val="0"/>
+                        </a:ext>
+                      </a:extLst>
+                    </a:blip>
                     <a:stretch>
                       <a:fillRect/>
                     </a:stretch>
@@ -9717,7 +9711,7 @@
                   <pic:spPr>
                     <a:xfrm>
                       <a:off x="0" y="0"/>
-                      <a:ext cx="6645910" cy="3558540"/>
+                      <a:ext cx="6645910" cy="3425190"/>
                     </a:xfrm>
                     <a:prstGeom prst="rect">
                       <a:avLst/>
@@ -9726,7 +9720,13 @@
                 </pic:pic>
               </a:graphicData>
             </a:graphic>
-          </wp:inline>
+            <wp14:sizeRelH relativeFrom="page">
+              <wp14:pctWidth>0</wp14:pctWidth>
+            </wp14:sizeRelH>
+            <wp14:sizeRelV relativeFrom="page">
+              <wp14:pctHeight>0</wp14:pctHeight>
+            </wp14:sizeRelV>
+          </wp:anchor>
         </w:drawing>
       </w:r>
     </w:p>
@@ -9755,7 +9755,6 @@
           <w:sz w:val="28"/>
           <w:szCs w:val="28"/>
         </w:rPr>
-        <w:lastRenderedPageBreak/>
         <w:t>Mapa de empatía:</w:t>
       </w:r>
       <w:bookmarkEnd w:id="53"/>
@@ -9767,9 +9766,17 @@
           <w:noProof/>
         </w:rPr>
         <w:drawing>
-          <wp:inline distT="0" distB="0" distL="0" distR="0" wp14:anchorId="3A1DF08B" wp14:editId="710E6855">
-            <wp:extent cx="6325000" cy="6045200"/>
-            <wp:effectExtent l="0" t="0" r="0" b="0"/>
+          <wp:anchor distT="0" distB="0" distL="114300" distR="114300" simplePos="0" relativeHeight="251663872" behindDoc="0" locked="0" layoutInCell="1" allowOverlap="1" wp14:anchorId="3A1DF08B" wp14:editId="7743757C">
+            <wp:simplePos x="0" y="0"/>
+            <wp:positionH relativeFrom="margin">
+              <wp:align>left</wp:align>
+            </wp:positionH>
+            <wp:positionV relativeFrom="margin">
+              <wp:posOffset>4353399</wp:posOffset>
+            </wp:positionV>
+            <wp:extent cx="6324600" cy="5594350"/>
+            <wp:effectExtent l="0" t="0" r="0" b="6350"/>
+            <wp:wrapSquare wrapText="bothSides"/>
             <wp:docPr id="612322887" name="Imagen 2" descr="Imagen que contiene Diagrama&#10;&#10;El contenido generado por IA puede ser incorrecto."/>
             <wp:cNvGraphicFramePr>
               <a:graphicFrameLocks xmlns:a="http://schemas.openxmlformats.org/drawingml/2006/main" noChangeAspect="1"/>
@@ -9797,7 +9804,7 @@
                   <pic:spPr bwMode="auto">
                     <a:xfrm>
                       <a:off x="0" y="0"/>
-                      <a:ext cx="6325772" cy="6045938"/>
+                      <a:ext cx="6324600" cy="5594350"/>
                     </a:xfrm>
                     <a:prstGeom prst="rect">
                       <a:avLst/>
@@ -9814,7 +9821,7 @@
                 </pic:pic>
               </a:graphicData>
             </a:graphic>
-          </wp:inline>
+          </wp:anchor>
         </w:drawing>
       </w:r>
     </w:p>
@@ -9841,7 +9848,7 @@
         </w:rPr>
         <w:lastRenderedPageBreak/>
         <w:drawing>
-          <wp:anchor distT="0" distB="0" distL="114300" distR="114300" simplePos="0" relativeHeight="251662848" behindDoc="0" locked="0" layoutInCell="1" allowOverlap="1" wp14:anchorId="6245CAAF" wp14:editId="272C241A">
+          <wp:anchor distT="0" distB="0" distL="114300" distR="114300" simplePos="0" relativeHeight="251662848" behindDoc="0" locked="0" layoutInCell="1" allowOverlap="1" wp14:anchorId="6245CAAF" wp14:editId="0652094C">
             <wp:simplePos x="0" y="0"/>
             <wp:positionH relativeFrom="margin">
               <wp:align>center</wp:align>
@@ -17197,6 +17204,7 @@
   <w:style w:type="character" w:default="1" w:styleId="Fuentedeprrafopredeter">
     <w:name w:val="Default Paragraph Font"/>
     <w:uiPriority w:val="1"/>
+    <w:semiHidden/>
     <w:unhideWhenUsed/>
   </w:style>
   <w:style w:type="table" w:default="1" w:styleId="Tablanormal">

</xml_diff>